<commit_message>
add question2 and question3
</commit_message>
<xml_diff>
--- a/mmn11/question2/תשובה.docx
+++ b/mmn11/question2/תשובה.docx
@@ -252,95 +252,153 @@
           <w:szCs w:val="28"/>
           <w:rtl/>
         </w:rPr>
-        <w:t xml:space="preserve">הבאג נגרם בגלל שלא מומש </w:t>
-      </w:r>
-      <w:r>
-        <w:rPr>
-          <w:sz w:val="28"/>
-          <w:szCs w:val="28"/>
-        </w:rPr>
-        <w:t>operator overloading</w:t>
-      </w:r>
-      <w:r>
-        <w:rPr>
-          <w:rFonts w:hint="cs"/>
-          <w:sz w:val="28"/>
-          <w:szCs w:val="28"/>
-          <w:rtl/>
-        </w:rPr>
-        <w:t xml:space="preserve"> ל</w:t>
-      </w:r>
-      <w:r>
-        <w:rPr>
-          <w:sz w:val="28"/>
-          <w:szCs w:val="28"/>
-        </w:rPr>
-        <w:t>operator</w:t>
-      </w:r>
-      <w:r>
-        <w:rPr>
-          <w:rFonts w:hint="cs"/>
-          <w:sz w:val="28"/>
-          <w:szCs w:val="28"/>
-          <w:rtl/>
-        </w:rPr>
-        <w:t xml:space="preserve"> =, ולכן כאשר הורצה השורה</w:t>
-      </w:r>
-      <w:r>
-        <w:rPr>
-          <w:rFonts w:ascii="Consolas" w:hAnsi="Consolas" w:cs="Courier New" w:hint="cs"/>
+        <w:t xml:space="preserve">הבאג נגרם בגלל </w:t>
+      </w:r>
+      <w:r>
+        <w:rPr>
+          <w:rFonts w:hint="cs"/>
+          <w:sz w:val="28"/>
+          <w:szCs w:val="28"/>
+          <w:rtl/>
+          <w:lang w:val="en-US"/>
+        </w:rPr>
+        <w:t xml:space="preserve">שהשורה </w:t>
+      </w:r>
+      <w:r>
+        <w:rPr>
+          <w:rFonts w:ascii="Cascadia Mono" w:hAnsi="Cascadia Mono" w:cs="Cascadia Mono"/>
+          <w:color w:val="2B91AF"/>
           <w:kern w:val="0"/>
           <w:sz w:val="19"/>
           <w:szCs w:val="19"/>
-          <w:rtl/>
-          <w:lang w:val="en-US"/>
-        </w:rPr>
-        <w:t xml:space="preserve"> </w:t>
-      </w:r>
-      <w:r>
-        <w:rPr>
-          <w:rFonts w:ascii="Consolas" w:hAnsi="Consolas" w:cs="Consolas"/>
-          <w:color w:val="2B92B0"/>
-          <w:kern w:val="0"/>
-          <w:sz w:val="19"/>
-          <w:szCs w:val="19"/>
-        </w:rPr>
-        <w:t xml:space="preserve">Point </w:t>
-      </w:r>
-      <w:r>
-        <w:rPr>
-          <w:rFonts w:ascii="Consolas" w:hAnsi="Consolas" w:cs="Consolas"/>
+        </w:rPr>
+        <w:t>Point</w:t>
+      </w:r>
+      <w:r>
+        <w:rPr>
+          <w:rFonts w:ascii="Cascadia Mono" w:hAnsi="Cascadia Mono" w:cs="Cascadia Mono"/>
           <w:color w:val="000000"/>
           <w:kern w:val="0"/>
           <w:sz w:val="19"/>
           <w:szCs w:val="19"/>
         </w:rPr>
-        <w:t>p2 = p1;</w:t>
-      </w:r>
-      <w:r>
-        <w:rPr>
-          <w:rFonts w:ascii="Consolas" w:hAnsi="Consolas" w:cs="Consolas" w:hint="cs"/>
+        <w:t xml:space="preserve"> p2 = p1;</w:t>
+      </w:r>
+      <w:r>
+        <w:rPr>
+          <w:rFonts w:ascii="Cascadia Mono" w:hAnsi="Cascadia Mono" w:cs="Cascadia Mono" w:hint="cs"/>
           <w:color w:val="000000"/>
           <w:kern w:val="0"/>
           <w:sz w:val="19"/>
           <w:szCs w:val="19"/>
           <w:rtl/>
         </w:rPr>
-        <w:t xml:space="preserve">, </w:t>
-      </w:r>
-      <w:r>
-        <w:rPr>
-          <w:rFonts w:hint="cs"/>
-          <w:sz w:val="28"/>
-          <w:szCs w:val="28"/>
-          <w:rtl/>
-        </w:rPr>
-        <w:t xml:space="preserve">התבצע </w:t>
-      </w:r>
-      <w:r>
-        <w:rPr>
-          <w:sz w:val="28"/>
-          <w:szCs w:val="28"/>
+        <w:t xml:space="preserve"> </w:t>
+      </w:r>
+      <w:r>
+        <w:rPr>
+          <w:rFonts w:hint="cs"/>
+          <w:sz w:val="28"/>
+          <w:szCs w:val="28"/>
+          <w:rtl/>
+        </w:rPr>
+        <w:t>קוראת ל</w:t>
+      </w:r>
+      <w:r>
+        <w:rPr>
+          <w:sz w:val="28"/>
+          <w:szCs w:val="28"/>
+          <w:lang w:val="en-US"/>
+        </w:rPr>
+        <w:t>copy constructor</w:t>
+      </w:r>
+      <w:r>
+        <w:rPr>
+          <w:rFonts w:hint="cs"/>
+          <w:sz w:val="28"/>
+          <w:szCs w:val="28"/>
+          <w:rtl/>
+          <w:lang w:val="en-US"/>
+        </w:rPr>
+        <w:t xml:space="preserve"> של </w:t>
+      </w:r>
+      <w:r>
+        <w:rPr>
+          <w:sz w:val="28"/>
+          <w:szCs w:val="28"/>
+          <w:lang w:val="en-US"/>
+        </w:rPr>
+        <w:t>p2</w:t>
+      </w:r>
+      <w:r>
+        <w:rPr>
+          <w:rFonts w:hint="cs"/>
+          <w:sz w:val="28"/>
+          <w:szCs w:val="28"/>
+          <w:rtl/>
+          <w:lang w:val="en-US"/>
+        </w:rPr>
+        <w:t xml:space="preserve"> שמסוג </w:t>
+      </w:r>
+      <w:r>
+        <w:rPr>
+          <w:sz w:val="28"/>
+          <w:szCs w:val="28"/>
+          <w:lang w:val="en-US"/>
+        </w:rPr>
+        <w:t>Point</w:t>
+      </w:r>
+      <w:r>
+        <w:rPr>
+          <w:rFonts w:hint="cs"/>
+          <w:sz w:val="28"/>
+          <w:szCs w:val="28"/>
+          <w:rtl/>
+          <w:lang w:val="en-US"/>
+        </w:rPr>
+        <w:t>, וה</w:t>
+      </w:r>
+      <w:r>
+        <w:rPr>
+          <w:sz w:val="28"/>
+          <w:szCs w:val="28"/>
+          <w:lang w:val="en-US"/>
+        </w:rPr>
+        <w:t>copy constructor</w:t>
+      </w:r>
+      <w:r>
+        <w:rPr>
+          <w:rFonts w:hint="cs"/>
+          <w:sz w:val="28"/>
+          <w:szCs w:val="28"/>
+          <w:rtl/>
+          <w:lang w:val="en-US"/>
+        </w:rPr>
+        <w:t xml:space="preserve"> של </w:t>
+      </w:r>
+      <w:r>
+        <w:rPr>
+          <w:sz w:val="28"/>
+          <w:szCs w:val="28"/>
+          <w:lang w:val="en-US"/>
+        </w:rPr>
+        <w:t>Point</w:t>
+      </w:r>
+      <w:r>
+        <w:rPr>
+          <w:rFonts w:hint="cs"/>
+          <w:sz w:val="28"/>
+          <w:szCs w:val="28"/>
+          <w:rtl/>
+          <w:lang w:val="en-US"/>
+        </w:rPr>
+        <w:t xml:space="preserve"> מומש עם </w:t>
+      </w:r>
+      <w:r>
+        <w:rPr>
+          <w:sz w:val="28"/>
+          <w:szCs w:val="28"/>
+          <w:lang w:val="en-US"/>
         </w:rPr>
         <w:t>shallow copy</w:t>
       </w:r>
@@ -350,29 +408,71 @@
           <w:sz w:val="28"/>
           <w:szCs w:val="28"/>
           <w:rtl/>
-        </w:rPr>
-        <w:t xml:space="preserve"> של </w:t>
-      </w:r>
-      <w:r>
-        <w:rPr>
-          <w:sz w:val="28"/>
-          <w:szCs w:val="28"/>
-        </w:rPr>
-        <w:t>p1</w:t>
-      </w:r>
-      <w:r>
-        <w:rPr>
-          <w:rFonts w:hint="cs"/>
-          <w:sz w:val="28"/>
-          <w:szCs w:val="28"/>
-          <w:rtl/>
-        </w:rPr>
-        <w:t xml:space="preserve"> לתוך המשתנה </w:t>
-      </w:r>
-      <w:r>
-        <w:rPr>
-          <w:sz w:val="28"/>
-          <w:szCs w:val="28"/>
+          <w:lang w:val="en-US"/>
+        </w:rPr>
+        <w:t xml:space="preserve">, כלומר רק המצביע של </w:t>
+      </w:r>
+      <w:r>
+        <w:rPr>
+          <w:sz w:val="28"/>
+          <w:szCs w:val="28"/>
+          <w:lang w:val="en-US"/>
+        </w:rPr>
+        <w:t>_</w:t>
+      </w:r>
+      <w:proofErr w:type="spellStart"/>
+      <w:r>
+        <w:rPr>
+          <w:sz w:val="28"/>
+          <w:szCs w:val="28"/>
+          <w:lang w:val="en-US"/>
+        </w:rPr>
+        <w:t>coord</w:t>
+      </w:r>
+      <w:proofErr w:type="spellEnd"/>
+      <w:r>
+        <w:rPr>
+          <w:rFonts w:hint="cs"/>
+          <w:sz w:val="28"/>
+          <w:szCs w:val="28"/>
+          <w:rtl/>
+          <w:lang w:val="en-US"/>
+        </w:rPr>
+        <w:t xml:space="preserve"> הועתק למצביע של </w:t>
+      </w:r>
+      <w:r>
+        <w:rPr>
+          <w:sz w:val="28"/>
+          <w:szCs w:val="28"/>
+          <w:lang w:val="en-US"/>
+        </w:rPr>
+        <w:t>_</w:t>
+      </w:r>
+      <w:proofErr w:type="spellStart"/>
+      <w:r>
+        <w:rPr>
+          <w:sz w:val="28"/>
+          <w:szCs w:val="28"/>
+          <w:lang w:val="en-US"/>
+        </w:rPr>
+        <w:t>coord</w:t>
+      </w:r>
+      <w:proofErr w:type="spellEnd"/>
+      <w:r>
+        <w:rPr>
+          <w:rFonts w:hint="cs"/>
+          <w:sz w:val="28"/>
+          <w:szCs w:val="28"/>
+          <w:rtl/>
+          <w:lang w:val="en-US"/>
+        </w:rPr>
+        <w:t xml:space="preserve"> ב</w:t>
+      </w:r>
+      <w:r>
+        <w:rPr>
+          <w:sz w:val="28"/>
+          <w:szCs w:val="28"/>
+          <w:lang w:val="en-US"/>
         </w:rPr>
         <w:t>p2</w:t>
       </w:r>
@@ -382,8 +482,18 @@
           <w:sz w:val="28"/>
           <w:szCs w:val="28"/>
           <w:rtl/>
-        </w:rPr>
-        <w:t>, ולכן הם מצביעים לאותו מקום בזכרון, וכאשר התכנית משנה את הערך בזכרון שני המצביעים יראו אותו ערך.</w:t>
+          <w:lang w:val="en-US"/>
+        </w:rPr>
+        <w:t xml:space="preserve">. </w:t>
+      </w:r>
+      <w:r>
+        <w:rPr>
+          <w:rFonts w:hint="cs"/>
+          <w:sz w:val="28"/>
+          <w:szCs w:val="28"/>
+          <w:rtl/>
+        </w:rPr>
+        <w:t>ולכן הם מצביעים לאותו מקום בזכרון, וכאשר התכנית משנה את הערך בזכרון שני המצביעים יראו אותו ערך.</w:t>
       </w:r>
     </w:p>
     <w:p>
@@ -415,10 +525,10 @@
       <w:pPr>
         <w:bidi/>
         <w:rPr>
-          <w:rFonts w:hint="cs"/>
-          <w:sz w:val="28"/>
-          <w:szCs w:val="28"/>
-          <w:rtl/>
+          <w:sz w:val="28"/>
+          <w:szCs w:val="28"/>
+          <w:rtl/>
+          <w:lang w:val="en-US"/>
         </w:rPr>
       </w:pPr>
       <w:r>
@@ -428,28 +538,31 @@
           <w:szCs w:val="28"/>
           <w:rtl/>
         </w:rPr>
-        <w:t xml:space="preserve">נממש </w:t>
-      </w:r>
-      <w:r>
-        <w:rPr>
-          <w:sz w:val="28"/>
-          <w:szCs w:val="28"/>
-        </w:rPr>
-        <w:t>operator overloading =</w:t>
-      </w:r>
-      <w:r>
-        <w:rPr>
-          <w:rFonts w:hint="cs"/>
-          <w:sz w:val="28"/>
-          <w:szCs w:val="28"/>
-          <w:rtl/>
-        </w:rPr>
-        <w:t xml:space="preserve"> למחלקה </w:t>
-      </w:r>
-      <w:r>
-        <w:rPr>
-          <w:sz w:val="28"/>
-          <w:szCs w:val="28"/>
+        <w:t>נחליף את המימוש של ה-</w:t>
+      </w:r>
+      <w:r>
+        <w:rPr>
+          <w:sz w:val="28"/>
+          <w:szCs w:val="28"/>
+          <w:lang w:val="en-US"/>
+        </w:rPr>
+        <w:t>Copy Constructor</w:t>
+      </w:r>
+      <w:r>
+        <w:rPr>
+          <w:rFonts w:hint="cs"/>
+          <w:sz w:val="28"/>
+          <w:szCs w:val="28"/>
+          <w:rtl/>
+          <w:lang w:val="en-US"/>
+        </w:rPr>
+        <w:t xml:space="preserve"> של המחלקה </w:t>
+      </w:r>
+      <w:r>
+        <w:rPr>
+          <w:sz w:val="28"/>
+          <w:szCs w:val="28"/>
+          <w:lang w:val="en-US"/>
         </w:rPr>
         <w:t>Point</w:t>
       </w:r>
@@ -459,29 +572,15 @@
           <w:sz w:val="28"/>
           <w:szCs w:val="28"/>
           <w:rtl/>
-        </w:rPr>
-        <w:t xml:space="preserve">, ושם נשחרר מהזכרון את </w:t>
-      </w:r>
-      <w:r>
-        <w:rPr>
-          <w:sz w:val="28"/>
-          <w:szCs w:val="28"/>
-        </w:rPr>
-        <w:t>_coord</w:t>
-      </w:r>
-      <w:r>
-        <w:rPr>
-          <w:rFonts w:hint="cs"/>
-          <w:sz w:val="28"/>
-          <w:szCs w:val="28"/>
-          <w:rtl/>
-        </w:rPr>
-        <w:t xml:space="preserve"> של המחלקה הנוכחית, ונבצע </w:t>
-      </w:r>
-      <w:r>
-        <w:rPr>
-          <w:sz w:val="28"/>
-          <w:szCs w:val="28"/>
+          <w:lang w:val="en-US"/>
+        </w:rPr>
+        <w:t xml:space="preserve"> שיעשה </w:t>
+      </w:r>
+      <w:r>
+        <w:rPr>
+          <w:sz w:val="28"/>
+          <w:szCs w:val="28"/>
+          <w:lang w:val="en-US"/>
         </w:rPr>
         <w:t>Deep Copy</w:t>
       </w:r>
@@ -491,33 +590,113 @@
           <w:sz w:val="28"/>
           <w:szCs w:val="28"/>
           <w:rtl/>
-        </w:rPr>
-        <w:t xml:space="preserve"> מהמשתנה </w:t>
-      </w:r>
-      <w:r>
-        <w:rPr>
-          <w:sz w:val="28"/>
-          <w:szCs w:val="28"/>
-        </w:rPr>
-        <w:t>Point</w:t>
-      </w:r>
-      <w:r>
-        <w:rPr>
-          <w:rFonts w:hint="cs"/>
-          <w:sz w:val="28"/>
-          <w:szCs w:val="28"/>
-          <w:rtl/>
-        </w:rPr>
-        <w:t xml:space="preserve"> החדש לתוך המחלקה הנוכחית</w:t>
-      </w:r>
-      <w:r>
-        <w:rPr>
-          <w:rFonts w:hint="cs"/>
-          <w:sz w:val="28"/>
-          <w:szCs w:val="28"/>
-          <w:rtl/>
-        </w:rPr>
-        <w:t>, כפי שמימשתי בפתרון המצורף.</w:t>
+          <w:lang w:val="en-US"/>
+        </w:rPr>
+        <w:t xml:space="preserve"> ל</w:t>
+      </w:r>
+      <w:r>
+        <w:rPr>
+          <w:sz w:val="28"/>
+          <w:szCs w:val="28"/>
+          <w:lang w:val="en-US"/>
+        </w:rPr>
+        <w:t>_</w:t>
+      </w:r>
+      <w:proofErr w:type="spellStart"/>
+      <w:r>
+        <w:rPr>
+          <w:sz w:val="28"/>
+          <w:szCs w:val="28"/>
+          <w:lang w:val="en-US"/>
+        </w:rPr>
+        <w:t>coord</w:t>
+      </w:r>
+      <w:proofErr w:type="spellEnd"/>
+      <w:r>
+        <w:rPr>
+          <w:rFonts w:hint="cs"/>
+          <w:sz w:val="28"/>
+          <w:szCs w:val="28"/>
+          <w:rtl/>
+          <w:lang w:val="en-US"/>
+        </w:rPr>
+        <w:t xml:space="preserve"> כפי שעשיתי בקובץ המצורף </w:t>
+      </w:r>
+      <w:r>
+        <w:rPr>
+          <w:sz w:val="28"/>
+          <w:szCs w:val="28"/>
+          <w:lang w:val="en-US"/>
+        </w:rPr>
+        <w:t>question2_solution.cpp</w:t>
+      </w:r>
+      <w:r>
+        <w:rPr>
+          <w:rFonts w:hint="cs"/>
+          <w:sz w:val="28"/>
+          <w:szCs w:val="28"/>
+          <w:rtl/>
+          <w:lang w:val="en-US"/>
+        </w:rPr>
+        <w:t>.</w:t>
+      </w:r>
+    </w:p>
+    <w:p>
+      <w:pPr>
+        <w:bidi/>
+        <w:rPr>
+          <w:rFonts w:hint="cs"/>
+          <w:sz w:val="28"/>
+          <w:szCs w:val="28"/>
+          <w:rtl/>
+          <w:lang w:val="en-US"/>
+        </w:rPr>
+      </w:pPr>
+      <w:r>
+        <w:rPr>
+          <w:rFonts w:hint="cs"/>
+          <w:sz w:val="28"/>
+          <w:szCs w:val="28"/>
+          <w:rtl/>
+          <w:lang w:val="en-US"/>
+        </w:rPr>
+        <w:t xml:space="preserve">כך למעשה נשכפל את הזכרון במקום רק להעתיק את המצביע, ושינוי של </w:t>
+      </w:r>
+      <w:r>
+        <w:rPr>
+          <w:sz w:val="28"/>
+          <w:szCs w:val="28"/>
+          <w:lang w:val="en-US"/>
+        </w:rPr>
+        <w:t>p2</w:t>
+      </w:r>
+      <w:r>
+        <w:rPr>
+          <w:rFonts w:hint="cs"/>
+          <w:sz w:val="28"/>
+          <w:szCs w:val="28"/>
+          <w:rtl/>
+          <w:lang w:val="en-US"/>
+        </w:rPr>
+        <w:t xml:space="preserve"> לא ישפיע על </w:t>
+      </w:r>
+      <w:r>
+        <w:rPr>
+          <w:sz w:val="28"/>
+          <w:szCs w:val="28"/>
+          <w:lang w:val="en-US"/>
+        </w:rPr>
+        <w:t>p1</w:t>
+      </w:r>
+      <w:r>
+        <w:rPr>
+          <w:rFonts w:hint="cs"/>
+          <w:sz w:val="28"/>
+          <w:szCs w:val="28"/>
+          <w:rtl/>
+          <w:lang w:val="en-US"/>
+        </w:rPr>
+        <w:t>.</w:t>
       </w:r>
     </w:p>
     <w:sectPr>

</xml_diff>